<commit_message>
Upload the pdf report for Homework Week 10
</commit_message>
<xml_diff>
--- a/Project 2/Week 10 Homework/Week 10 report.docx
+++ b/Project 2/Week 10 Homework/Week 10 report.docx
@@ -3,17 +3,650 @@
 <w:document xmlns:wpc="http://schemas.microsoft.com/office/word/2010/wordprocessingCanvas" xmlns:cx="http://schemas.microsoft.com/office/drawing/2014/chartex" xmlns:cx1="http://schemas.microsoft.com/office/drawing/2015/9/8/chartex" xmlns:cx2="http://schemas.microsoft.com/office/drawing/2015/10/21/chartex" xmlns:cx3="http://schemas.microsoft.com/office/drawing/2016/5/9/chartex" xmlns:cx4="http://schemas.microsoft.com/office/drawing/2016/5/10/chartex" xmlns:cx5="http://schemas.microsoft.com/office/drawing/2016/5/11/chartex" xmlns:cx6="http://schemas.microsoft.com/office/drawing/2016/5/12/chartex" xmlns:cx7="http://schemas.microsoft.com/office/drawing/2016/5/13/chartex" xmlns:cx8="http://schemas.microsoft.com/office/drawing/2016/5/14/chartex" xmlns:mc="http://schemas.openxmlformats.org/markup-compatibility/2006" xmlns:aink="http://schemas.microsoft.com/office/drawing/2016/ink" xmlns:am3d="http://schemas.microsoft.com/office/drawing/2017/model3d" xmlns:o="urn:schemas-microsoft-com:office:office" xmlns:oel="http://schemas.microsoft.com/office/2019/extlst" xmlns:r="http://schemas.openxmlformats.org/officeDocument/2006/relationships" xmlns:m="http://schemas.openxmlformats.org/officeDocument/2006/math" xmlns:v="urn:schemas-microsoft-com:vml" xmlns:wp14="http://schemas.microsoft.com/office/word/2010/wordprocessingDrawing" xmlns:wp="http://schemas.openxmlformats.org/drawingml/2006/wordprocessingDrawing" xmlns:w10="urn:schemas-microsoft-com:office:word" xmlns:w="http://schemas.openxmlformats.org/wordprocessingml/2006/main" xmlns:w14="http://schemas.microsoft.com/office/word/2010/wordml" xmlns:w15="http://schemas.microsoft.com/office/word/2012/wordml" xmlns:w16cex="http://schemas.microsoft.com/office/word/2018/wordml/cex" xmlns:w16cid="http://schemas.microsoft.com/office/word/2016/wordml/cid" xmlns:w16="http://schemas.microsoft.com/office/word/2018/wordml" xmlns:w16du="http://schemas.microsoft.com/office/word/2023/wordml/word16du" xmlns:w16sdtdh="http://schemas.microsoft.com/office/word/2020/wordml/sdtdatahash" xmlns:w16se="http://schemas.microsoft.com/office/word/2015/wordml/symex" xmlns:wpg="http://schemas.microsoft.com/office/word/2010/wordprocessingGroup" xmlns:wpi="http://schemas.microsoft.com/office/word/2010/wordprocessingInk" xmlns:wne="http://schemas.microsoft.com/office/word/2006/wordml" xmlns:wps="http://schemas.microsoft.com/office/word/2010/wordprocessingShape" mc:Ignorable="w14 w15 w16se w16cid w16 w16cex w16sdtdh w16du wp14">
   <w:body>
     <w:p>
-      <w:r>
+      <w:pPr>
+        <w:rPr>
+          <w:sz w:val="22"/>
+          <w:szCs w:val="22"/>
+        </w:rPr>
+      </w:pPr>
+      <w:r>
+        <w:rPr>
+          <w:b/>
+          <w:bCs/>
+          <w:sz w:val="28"/>
+          <w:szCs w:val="28"/>
+        </w:rPr>
+        <w:t>Task 1:</w:t>
+      </w:r>
+      <w:r>
+        <w:rPr>
+          <w:sz w:val="22"/>
+          <w:szCs w:val="22"/>
+        </w:rPr>
+        <w:br/>
+      </w:r>
+      <w:r>
+        <w:rPr>
+          <w:noProof/>
+          <w:sz w:val="22"/>
+          <w:szCs w:val="22"/>
+        </w:rPr>
+        <w:drawing>
+          <wp:inline distT="0" distB="0" distL="0" distR="0" wp14:anchorId="3F49F86A" wp14:editId="09DBB845">
+            <wp:extent cx="5667375" cy="6767512"/>
+            <wp:effectExtent l="0" t="0" r="0" b="0"/>
+            <wp:docPr id="1579717705" name="Picture 1" descr="A close-up of a graph&#10;&#10;Description automatically generated"/>
+            <wp:cNvGraphicFramePr>
+              <a:graphicFrameLocks xmlns:a="http://schemas.openxmlformats.org/drawingml/2006/main" noChangeAspect="1"/>
+            </wp:cNvGraphicFramePr>
+            <a:graphic xmlns:a="http://schemas.openxmlformats.org/drawingml/2006/main">
+              <a:graphicData uri="http://schemas.openxmlformats.org/drawingml/2006/picture">
+                <pic:pic xmlns:pic="http://schemas.openxmlformats.org/drawingml/2006/picture">
+                  <pic:nvPicPr>
+                    <pic:cNvPr id="1579717705" name="Picture 1" descr="A close-up of a graph&#10;&#10;Description automatically generated"/>
+                    <pic:cNvPicPr/>
+                  </pic:nvPicPr>
+                  <pic:blipFill rotWithShape="1">
+                    <a:blip r:embed="rId7" cstate="print">
+                      <a:extLst>
+                        <a:ext uri="{28A0092B-C50C-407E-A947-70E740481C1C}">
+                          <a14:useLocalDpi xmlns:a14="http://schemas.microsoft.com/office/drawing/2010/main" val="0"/>
+                        </a:ext>
+                      </a:extLst>
+                    </a:blip>
+                    <a:srcRect l="415" t="5138" r="704" b="3625"/>
+                    <a:stretch/>
+                  </pic:blipFill>
+                  <pic:spPr bwMode="auto">
+                    <a:xfrm>
+                      <a:off x="0" y="0"/>
+                      <a:ext cx="5667375" cy="6767512"/>
+                    </a:xfrm>
+                    <a:prstGeom prst="rect">
+                      <a:avLst/>
+                    </a:prstGeom>
+                    <a:ln>
+                      <a:noFill/>
+                    </a:ln>
+                    <a:extLst>
+                      <a:ext uri="{53640926-AAD7-44D8-BBD7-CCE9431645EC}">
+                        <a14:shadowObscured xmlns:a14="http://schemas.microsoft.com/office/drawing/2010/main"/>
+                      </a:ext>
+                    </a:extLst>
+                  </pic:spPr>
+                </pic:pic>
+              </a:graphicData>
+            </a:graphic>
+          </wp:inline>
+        </w:drawing>
+      </w:r>
+    </w:p>
+    <w:p>
+      <w:pPr>
+        <w:rPr>
+          <w:sz w:val="22"/>
+          <w:szCs w:val="22"/>
+        </w:rPr>
+      </w:pPr>
+      <w:r>
+        <w:rPr>
+          <w:b/>
+          <w:bCs/>
+          <w:sz w:val="28"/>
+          <w:szCs w:val="28"/>
+        </w:rPr>
+        <w:t>Task 2:</w:t>
+      </w:r>
+      <w:r>
+        <w:rPr>
+          <w:sz w:val="22"/>
+          <w:szCs w:val="22"/>
+        </w:rPr>
+        <w:br/>
+      </w:r>
+      <w:r>
+        <w:rPr>
+          <w:sz w:val="22"/>
+          <w:szCs w:val="22"/>
+        </w:rPr>
+        <w:br/>
+      </w:r>
+      <w:r>
+        <w:rPr>
+          <w:b/>
+          <w:bCs/>
+          <w:sz w:val="22"/>
+          <w:szCs w:val="22"/>
+        </w:rPr>
+        <w:t>Link:</w:t>
+      </w:r>
+      <w:r>
+        <w:rPr>
+          <w:sz w:val="22"/>
+          <w:szCs w:val="22"/>
+        </w:rPr>
+        <w:t xml:space="preserve"> </w:t>
+      </w:r>
+      <w:r>
+        <w:rPr>
+          <w:sz w:val="22"/>
+          <w:szCs w:val="22"/>
+        </w:rPr>
         <w:t>https://lixuan-how.github.io/3179/Project%202/Week%2010%20Homework/</w:t>
       </w:r>
+      <w:r>
+        <w:rPr>
+          <w:sz w:val="22"/>
+          <w:szCs w:val="22"/>
+        </w:rPr>
+        <w:br/>
+      </w:r>
+      <w:r>
+        <w:rPr>
+          <w:sz w:val="22"/>
+          <w:szCs w:val="22"/>
+        </w:rPr>
+        <w:br/>
+      </w:r>
+      <w:r>
+        <w:rPr>
+          <w:b/>
+          <w:bCs/>
+          <w:sz w:val="22"/>
+          <w:szCs w:val="22"/>
+        </w:rPr>
+        <w:t>Domain:</w:t>
+      </w:r>
+      <w:r>
+        <w:rPr>
+          <w:sz w:val="22"/>
+          <w:szCs w:val="22"/>
+        </w:rPr>
+        <w:t xml:space="preserve"> </w:t>
+      </w:r>
+    </w:p>
+    <w:p>
+      <w:pPr>
+        <w:rPr>
+          <w:sz w:val="22"/>
+          <w:szCs w:val="22"/>
+        </w:rPr>
+      </w:pPr>
+      <w:r>
+        <w:rPr>
+          <w:sz w:val="22"/>
+          <w:szCs w:val="22"/>
+        </w:rPr>
+        <w:t>The population of Malaysia’s State</w:t>
+      </w:r>
+      <w:r>
+        <w:rPr>
+          <w:sz w:val="22"/>
+          <w:szCs w:val="22"/>
+        </w:rPr>
+        <w:t xml:space="preserve"> over the years (1970-2024). </w:t>
+      </w:r>
+      <w:r>
+        <w:rPr>
+          <w:sz w:val="22"/>
+          <w:szCs w:val="22"/>
+        </w:rPr>
+        <w:t>It specifically visualizes data related to population numbers by state</w:t>
+      </w:r>
+      <w:r>
+        <w:rPr>
+          <w:sz w:val="22"/>
+          <w:szCs w:val="22"/>
+        </w:rPr>
+        <w:t>s</w:t>
+      </w:r>
+      <w:r>
+        <w:rPr>
+          <w:sz w:val="22"/>
+          <w:szCs w:val="22"/>
+        </w:rPr>
+        <w:t>,</w:t>
+      </w:r>
+      <w:r>
+        <w:rPr>
+          <w:sz w:val="22"/>
+          <w:szCs w:val="22"/>
+        </w:rPr>
+        <w:t xml:space="preserve"> genders</w:t>
+      </w:r>
+      <w:r>
+        <w:rPr>
+          <w:sz w:val="22"/>
+          <w:szCs w:val="22"/>
+        </w:rPr>
+        <w:t xml:space="preserve"> and ethnicity</w:t>
+      </w:r>
+      <w:r>
+        <w:rPr>
+          <w:sz w:val="22"/>
+          <w:szCs w:val="22"/>
+        </w:rPr>
+        <w:t xml:space="preserve"> over years.</w:t>
+      </w:r>
+    </w:p>
+    <w:p>
+      <w:pPr>
+        <w:rPr>
+          <w:b/>
+          <w:bCs/>
+          <w:sz w:val="22"/>
+          <w:szCs w:val="22"/>
+        </w:rPr>
+      </w:pPr>
+      <w:r>
+        <w:rPr>
+          <w:b/>
+          <w:bCs/>
+          <w:sz w:val="22"/>
+          <w:szCs w:val="22"/>
+        </w:rPr>
+        <w:lastRenderedPageBreak/>
+        <w:t xml:space="preserve">Attribute types: </w:t>
+      </w:r>
+    </w:p>
+    <w:p>
+      <w:pPr>
+        <w:ind w:firstLine="720"/>
+        <w:rPr>
+          <w:sz w:val="22"/>
+          <w:szCs w:val="22"/>
+        </w:rPr>
+      </w:pPr>
+      <w:r>
+        <w:rPr>
+          <w:sz w:val="22"/>
+          <w:szCs w:val="22"/>
+        </w:rPr>
+        <w:t xml:space="preserve">Categorical Attribute: </w:t>
+      </w:r>
+      <w:r>
+        <w:rPr>
+          <w:sz w:val="22"/>
+          <w:szCs w:val="22"/>
+        </w:rPr>
+        <w:t>s</w:t>
+      </w:r>
+      <w:r>
+        <w:rPr>
+          <w:sz w:val="22"/>
+          <w:szCs w:val="22"/>
+        </w:rPr>
+        <w:t xml:space="preserve">tate, </w:t>
+      </w:r>
+      <w:r>
+        <w:rPr>
+          <w:sz w:val="22"/>
+          <w:szCs w:val="22"/>
+        </w:rPr>
+        <w:t>s</w:t>
+      </w:r>
+      <w:r>
+        <w:rPr>
+          <w:sz w:val="22"/>
+          <w:szCs w:val="22"/>
+        </w:rPr>
+        <w:t xml:space="preserve">ex, </w:t>
+      </w:r>
+      <w:r>
+        <w:rPr>
+          <w:sz w:val="22"/>
+          <w:szCs w:val="22"/>
+        </w:rPr>
+        <w:t>e</w:t>
+      </w:r>
+      <w:r>
+        <w:rPr>
+          <w:sz w:val="22"/>
+          <w:szCs w:val="22"/>
+        </w:rPr>
+        <w:t>thnicity</w:t>
+      </w:r>
+      <w:r>
+        <w:rPr>
+          <w:sz w:val="22"/>
+          <w:szCs w:val="22"/>
+        </w:rPr>
+        <w:t xml:space="preserve">, </w:t>
+      </w:r>
+      <w:proofErr w:type="spellStart"/>
+      <w:r>
+        <w:rPr>
+          <w:sz w:val="22"/>
+          <w:szCs w:val="22"/>
+        </w:rPr>
+        <w:t>land_size_sq_km</w:t>
+      </w:r>
+      <w:proofErr w:type="spellEnd"/>
+    </w:p>
+    <w:p>
+      <w:pPr>
+        <w:ind w:firstLine="720"/>
+        <w:rPr>
+          <w:sz w:val="22"/>
+          <w:szCs w:val="22"/>
+        </w:rPr>
+      </w:pPr>
+      <w:r>
+        <w:rPr>
+          <w:sz w:val="22"/>
+          <w:szCs w:val="22"/>
+        </w:rPr>
+        <w:t xml:space="preserve">Ordered Attribute: Year </w:t>
+      </w:r>
+    </w:p>
+    <w:p>
+      <w:pPr>
+        <w:ind w:firstLine="720"/>
+        <w:rPr>
+          <w:sz w:val="22"/>
+          <w:szCs w:val="22"/>
+        </w:rPr>
+      </w:pPr>
+      <w:r>
+        <w:rPr>
+          <w:sz w:val="22"/>
+          <w:szCs w:val="22"/>
+        </w:rPr>
+        <w:t>Quantitative Attribute: population</w:t>
+      </w:r>
+      <w:r>
+        <w:rPr>
+          <w:sz w:val="22"/>
+          <w:szCs w:val="22"/>
+        </w:rPr>
+        <w:t>_</w:t>
+      </w:r>
+      <w:r>
+        <w:rPr>
+          <w:sz w:val="22"/>
+          <w:szCs w:val="22"/>
+        </w:rPr>
+        <w:t xml:space="preserve"> </w:t>
+      </w:r>
+      <w:r>
+        <w:rPr>
+          <w:sz w:val="22"/>
+          <w:szCs w:val="22"/>
+        </w:rPr>
+        <w:t>t</w:t>
+      </w:r>
+      <w:r>
+        <w:rPr>
+          <w:sz w:val="22"/>
+          <w:szCs w:val="22"/>
+        </w:rPr>
+        <w:t>housands</w:t>
+      </w:r>
+      <w:r>
+        <w:rPr>
+          <w:sz w:val="22"/>
+          <w:szCs w:val="22"/>
+        </w:rPr>
+        <w:t xml:space="preserve">, </w:t>
+      </w:r>
+      <w:proofErr w:type="spellStart"/>
+      <w:r>
+        <w:rPr>
+          <w:sz w:val="22"/>
+          <w:szCs w:val="22"/>
+        </w:rPr>
+        <w:t>population_density</w:t>
+      </w:r>
+      <w:proofErr w:type="spellEnd"/>
+    </w:p>
+    <w:p>
+      <w:pPr>
+        <w:rPr>
+          <w:b/>
+          <w:bCs/>
+          <w:sz w:val="22"/>
+          <w:szCs w:val="22"/>
+        </w:rPr>
+      </w:pPr>
+      <w:r>
+        <w:rPr>
+          <w:b/>
+          <w:bCs/>
+          <w:sz w:val="22"/>
+          <w:szCs w:val="22"/>
+        </w:rPr>
+        <w:t>Source and author:</w:t>
+      </w:r>
+    </w:p>
+    <w:p>
+      <w:pPr>
+        <w:rPr>
+          <w:sz w:val="22"/>
+          <w:szCs w:val="22"/>
+        </w:rPr>
+      </w:pPr>
+      <w:r>
+        <w:rPr>
+          <w:sz w:val="22"/>
+          <w:szCs w:val="22"/>
+        </w:rPr>
+        <w:t xml:space="preserve">Link for </w:t>
+      </w:r>
+      <w:r>
+        <w:rPr>
+          <w:sz w:val="22"/>
+          <w:szCs w:val="22"/>
+        </w:rPr>
+        <w:t xml:space="preserve">original </w:t>
+      </w:r>
+      <w:r>
+        <w:rPr>
+          <w:sz w:val="22"/>
+          <w:szCs w:val="22"/>
+        </w:rPr>
+        <w:t xml:space="preserve">population dataset: https://data.gov.my/data-catalogue/population_state </w:t>
+      </w:r>
+      <w:r>
+        <w:rPr>
+          <w:sz w:val="22"/>
+          <w:szCs w:val="22"/>
+        </w:rPr>
+        <w:tab/>
+      </w:r>
+      <w:r>
+        <w:rPr>
+          <w:sz w:val="22"/>
+          <w:szCs w:val="22"/>
+        </w:rPr>
+        <w:br/>
+      </w:r>
+      <w:r>
+        <w:rPr>
+          <w:sz w:val="22"/>
+          <w:szCs w:val="22"/>
+        </w:rPr>
+        <w:t xml:space="preserve">The datasets are provided by the Department of Statistics Malaysia (DOSM). </w:t>
+      </w:r>
+      <w:r>
+        <w:rPr>
+          <w:sz w:val="22"/>
+          <w:szCs w:val="22"/>
+        </w:rPr>
+        <w:br/>
+      </w:r>
+      <w:r>
+        <w:rPr>
+          <w:sz w:val="22"/>
+          <w:szCs w:val="22"/>
+        </w:rPr>
+        <w:br/>
+      </w:r>
+      <w:r>
+        <w:rPr>
+          <w:sz w:val="22"/>
+          <w:szCs w:val="22"/>
+        </w:rPr>
+        <w:t xml:space="preserve">The population dataset includes population data from 1970 to 2024, with breakdowns by sex, age group, and ethnicity at the state level. </w:t>
+      </w:r>
+      <w:r>
+        <w:rPr>
+          <w:sz w:val="22"/>
+          <w:szCs w:val="22"/>
+        </w:rPr>
+        <w:br/>
+      </w:r>
+      <w:r>
+        <w:rPr>
+          <w:sz w:val="22"/>
+          <w:szCs w:val="22"/>
+        </w:rPr>
+        <w:br/>
+      </w:r>
+      <w:r>
+        <w:rPr>
+          <w:b/>
+          <w:bCs/>
+          <w:sz w:val="22"/>
+          <w:szCs w:val="22"/>
+        </w:rPr>
+        <w:t>Data Transformation</w:t>
+      </w:r>
+      <w:r>
+        <w:rPr>
+          <w:sz w:val="22"/>
+          <w:szCs w:val="22"/>
+        </w:rPr>
+        <w:t>:</w:t>
+      </w:r>
+      <w:r>
+        <w:rPr>
+          <w:sz w:val="22"/>
+          <w:szCs w:val="22"/>
+        </w:rPr>
+        <w:br/>
+        <w:t>I normalized the population data and calculated population density by dividing population figures by land area. This transformed data was saved into a new CSV file to create a more meaningful visualization.</w:t>
+      </w:r>
+    </w:p>
+    <w:p>
+      <w:pPr>
+        <w:rPr>
+          <w:sz w:val="22"/>
+          <w:szCs w:val="22"/>
+        </w:rPr>
+      </w:pPr>
+      <w:r>
+        <w:rPr>
+          <w:b/>
+          <w:bCs/>
+          <w:sz w:val="22"/>
+          <w:szCs w:val="22"/>
+        </w:rPr>
+        <w:t>Justification for Visualization Idioms</w:t>
+      </w:r>
+      <w:r>
+        <w:rPr>
+          <w:sz w:val="22"/>
+          <w:szCs w:val="22"/>
+        </w:rPr>
+        <w:t>:</w:t>
+      </w:r>
+    </w:p>
+    <w:p>
+      <w:pPr>
+        <w:numPr>
+          <w:ilvl w:val="0"/>
+          <w:numId w:val="1"/>
+        </w:numPr>
+        <w:rPr>
+          <w:sz w:val="22"/>
+          <w:szCs w:val="22"/>
+        </w:rPr>
+      </w:pPr>
+      <w:r>
+        <w:rPr>
+          <w:sz w:val="22"/>
+          <w:szCs w:val="22"/>
+        </w:rPr>
+        <w:t xml:space="preserve">I chose to create a </w:t>
+      </w:r>
+      <w:r>
+        <w:rPr>
+          <w:b/>
+          <w:bCs/>
+          <w:sz w:val="22"/>
+          <w:szCs w:val="22"/>
+        </w:rPr>
+        <w:t>choropleth map</w:t>
+      </w:r>
+      <w:r>
+        <w:rPr>
+          <w:sz w:val="22"/>
+          <w:szCs w:val="22"/>
+        </w:rPr>
+        <w:t xml:space="preserve"> rather than a proportional symbol or dot map because it provides a clearer analysis of the population trends across Malaysia over the years. The choropleth map effectively shows regional population density through </w:t>
+      </w:r>
+      <w:proofErr w:type="spellStart"/>
+      <w:r>
+        <w:rPr>
+          <w:sz w:val="22"/>
+          <w:szCs w:val="22"/>
+        </w:rPr>
+        <w:t>color</w:t>
+      </w:r>
+      <w:proofErr w:type="spellEnd"/>
+      <w:r>
+        <w:rPr>
+          <w:sz w:val="22"/>
+          <w:szCs w:val="22"/>
+        </w:rPr>
+        <w:t xml:space="preserve"> gradients, making it easy to compare states.</w:t>
+      </w:r>
+    </w:p>
+    <w:p>
+      <w:pPr>
+        <w:numPr>
+          <w:ilvl w:val="0"/>
+          <w:numId w:val="1"/>
+        </w:numPr>
+        <w:rPr>
+          <w:sz w:val="22"/>
+          <w:szCs w:val="22"/>
+        </w:rPr>
+      </w:pPr>
+      <w:r>
+        <w:rPr>
+          <w:sz w:val="22"/>
+          <w:szCs w:val="22"/>
+        </w:rPr>
+        <w:t xml:space="preserve">I also selected a </w:t>
+      </w:r>
+      <w:r>
+        <w:rPr>
+          <w:b/>
+          <w:bCs/>
+          <w:sz w:val="22"/>
+          <w:szCs w:val="22"/>
+        </w:rPr>
+        <w:t>stacked bar chart</w:t>
+      </w:r>
+      <w:r>
+        <w:rPr>
+          <w:sz w:val="22"/>
+          <w:szCs w:val="22"/>
+        </w:rPr>
+        <w:t xml:space="preserve"> to visualize the population distribution by gender and ethnicity across different states. The stacked format enables a clear comparison of the breakdown between genders and ethnicities within each state.</w:t>
+      </w:r>
+    </w:p>
+    <w:p>
+      <w:pPr>
+        <w:rPr>
+          <w:sz w:val="22"/>
+          <w:szCs w:val="22"/>
+        </w:rPr>
+      </w:pPr>
     </w:p>
     <w:sectPr>
-      <w:headerReference w:type="even" r:id="rId6"/>
-      <w:headerReference w:type="default" r:id="rId7"/>
-      <w:footerReference w:type="even" r:id="rId8"/>
-      <w:footerReference w:type="default" r:id="rId9"/>
-      <w:headerReference w:type="first" r:id="rId10"/>
-      <w:footerReference w:type="first" r:id="rId11"/>
+      <w:headerReference w:type="default" r:id="rId8"/>
       <w:pgSz w:w="11906" w:h="16838"/>
       <w:pgMar w:top="1440" w:right="1440" w:bottom="1440" w:left="1440" w:header="708" w:footer="708" w:gutter="0"/>
       <w:cols w:space="708"/>
@@ -48,36 +681,6 @@
 </w:endnotes>
 </file>
 
-<file path=word/footer1.xml><?xml version="1.0" encoding="utf-8"?>
-<w:ftr xmlns:wpc="http://schemas.microsoft.com/office/word/2010/wordprocessingCanvas" xmlns:cx="http://schemas.microsoft.com/office/drawing/2014/chartex" xmlns:cx1="http://schemas.microsoft.com/office/drawing/2015/9/8/chartex" xmlns:cx2="http://schemas.microsoft.com/office/drawing/2015/10/21/chartex" xmlns:cx3="http://schemas.microsoft.com/office/drawing/2016/5/9/chartex" xmlns:cx4="http://schemas.microsoft.com/office/drawing/2016/5/10/chartex" xmlns:cx5="http://schemas.microsoft.com/office/drawing/2016/5/11/chartex" xmlns:cx6="http://schemas.microsoft.com/office/drawing/2016/5/12/chartex" xmlns:cx7="http://schemas.microsoft.com/office/drawing/2016/5/13/chartex" xmlns:cx8="http://schemas.microsoft.com/office/drawing/2016/5/14/chartex" xmlns:mc="http://schemas.openxmlformats.org/markup-compatibility/2006" xmlns:aink="http://schemas.microsoft.com/office/drawing/2016/ink" xmlns:am3d="http://schemas.microsoft.com/office/drawing/2017/model3d" xmlns:o="urn:schemas-microsoft-com:office:office" xmlns:oel="http://schemas.microsoft.com/office/2019/extlst" xmlns:r="http://schemas.openxmlformats.org/officeDocument/2006/relationships" xmlns:m="http://schemas.openxmlformats.org/officeDocument/2006/math" xmlns:v="urn:schemas-microsoft-com:vml" xmlns:wp14="http://schemas.microsoft.com/office/word/2010/wordprocessingDrawing" xmlns:wp="http://schemas.openxmlformats.org/drawingml/2006/wordprocessingDrawing" xmlns:w10="urn:schemas-microsoft-com:office:word" xmlns:w="http://schemas.openxmlformats.org/wordprocessingml/2006/main" xmlns:w14="http://schemas.microsoft.com/office/word/2010/wordml" xmlns:w15="http://schemas.microsoft.com/office/word/2012/wordml" xmlns:w16cex="http://schemas.microsoft.com/office/word/2018/wordml/cex" xmlns:w16cid="http://schemas.microsoft.com/office/word/2016/wordml/cid" xmlns:w16="http://schemas.microsoft.com/office/word/2018/wordml" xmlns:w16du="http://schemas.microsoft.com/office/word/2023/wordml/word16du" xmlns:w16sdtdh="http://schemas.microsoft.com/office/word/2020/wordml/sdtdatahash" xmlns:w16se="http://schemas.microsoft.com/office/word/2015/wordml/symex" xmlns:wpg="http://schemas.microsoft.com/office/word/2010/wordprocessingGroup" xmlns:wpi="http://schemas.microsoft.com/office/word/2010/wordprocessingInk" xmlns:wne="http://schemas.microsoft.com/office/word/2006/wordml" xmlns:wps="http://schemas.microsoft.com/office/word/2010/wordprocessingShape" mc:Ignorable="w14 w15 w16se w16cid w16 w16cex w16sdtdh w16du wp14">
-  <w:p>
-    <w:pPr>
-      <w:pStyle w:val="Footer"/>
-    </w:pPr>
-  </w:p>
-</w:ftr>
-</file>
-
-<file path=word/footer2.xml><?xml version="1.0" encoding="utf-8"?>
-<w:ftr xmlns:wpc="http://schemas.microsoft.com/office/word/2010/wordprocessingCanvas" xmlns:cx="http://schemas.microsoft.com/office/drawing/2014/chartex" xmlns:cx1="http://schemas.microsoft.com/office/drawing/2015/9/8/chartex" xmlns:cx2="http://schemas.microsoft.com/office/drawing/2015/10/21/chartex" xmlns:cx3="http://schemas.microsoft.com/office/drawing/2016/5/9/chartex" xmlns:cx4="http://schemas.microsoft.com/office/drawing/2016/5/10/chartex" xmlns:cx5="http://schemas.microsoft.com/office/drawing/2016/5/11/chartex" xmlns:cx6="http://schemas.microsoft.com/office/drawing/2016/5/12/chartex" xmlns:cx7="http://schemas.microsoft.com/office/drawing/2016/5/13/chartex" xmlns:cx8="http://schemas.microsoft.com/office/drawing/2016/5/14/chartex" xmlns:mc="http://schemas.openxmlformats.org/markup-compatibility/2006" xmlns:aink="http://schemas.microsoft.com/office/drawing/2016/ink" xmlns:am3d="http://schemas.microsoft.com/office/drawing/2017/model3d" xmlns:o="urn:schemas-microsoft-com:office:office" xmlns:oel="http://schemas.microsoft.com/office/2019/extlst" xmlns:r="http://schemas.openxmlformats.org/officeDocument/2006/relationships" xmlns:m="http://schemas.openxmlformats.org/officeDocument/2006/math" xmlns:v="urn:schemas-microsoft-com:vml" xmlns:wp14="http://schemas.microsoft.com/office/word/2010/wordprocessingDrawing" xmlns:wp="http://schemas.openxmlformats.org/drawingml/2006/wordprocessingDrawing" xmlns:w10="urn:schemas-microsoft-com:office:word" xmlns:w="http://schemas.openxmlformats.org/wordprocessingml/2006/main" xmlns:w14="http://schemas.microsoft.com/office/word/2010/wordml" xmlns:w15="http://schemas.microsoft.com/office/word/2012/wordml" xmlns:w16cex="http://schemas.microsoft.com/office/word/2018/wordml/cex" xmlns:w16cid="http://schemas.microsoft.com/office/word/2016/wordml/cid" xmlns:w16="http://schemas.microsoft.com/office/word/2018/wordml" xmlns:w16du="http://schemas.microsoft.com/office/word/2023/wordml/word16du" xmlns:w16sdtdh="http://schemas.microsoft.com/office/word/2020/wordml/sdtdatahash" xmlns:w16se="http://schemas.microsoft.com/office/word/2015/wordml/symex" xmlns:wpg="http://schemas.microsoft.com/office/word/2010/wordprocessingGroup" xmlns:wpi="http://schemas.microsoft.com/office/word/2010/wordprocessingInk" xmlns:wne="http://schemas.microsoft.com/office/word/2006/wordml" xmlns:wps="http://schemas.microsoft.com/office/word/2010/wordprocessingShape" mc:Ignorable="w14 w15 w16se w16cid w16 w16cex w16sdtdh w16du wp14">
-  <w:p>
-    <w:pPr>
-      <w:pStyle w:val="Footer"/>
-    </w:pPr>
-  </w:p>
-</w:ftr>
-</file>
-
-<file path=word/footer3.xml><?xml version="1.0" encoding="utf-8"?>
-<w:ftr xmlns:wpc="http://schemas.microsoft.com/office/word/2010/wordprocessingCanvas" xmlns:cx="http://schemas.microsoft.com/office/drawing/2014/chartex" xmlns:cx1="http://schemas.microsoft.com/office/drawing/2015/9/8/chartex" xmlns:cx2="http://schemas.microsoft.com/office/drawing/2015/10/21/chartex" xmlns:cx3="http://schemas.microsoft.com/office/drawing/2016/5/9/chartex" xmlns:cx4="http://schemas.microsoft.com/office/drawing/2016/5/10/chartex" xmlns:cx5="http://schemas.microsoft.com/office/drawing/2016/5/11/chartex" xmlns:cx6="http://schemas.microsoft.com/office/drawing/2016/5/12/chartex" xmlns:cx7="http://schemas.microsoft.com/office/drawing/2016/5/13/chartex" xmlns:cx8="http://schemas.microsoft.com/office/drawing/2016/5/14/chartex" xmlns:mc="http://schemas.openxmlformats.org/markup-compatibility/2006" xmlns:aink="http://schemas.microsoft.com/office/drawing/2016/ink" xmlns:am3d="http://schemas.microsoft.com/office/drawing/2017/model3d" xmlns:o="urn:schemas-microsoft-com:office:office" xmlns:oel="http://schemas.microsoft.com/office/2019/extlst" xmlns:r="http://schemas.openxmlformats.org/officeDocument/2006/relationships" xmlns:m="http://schemas.openxmlformats.org/officeDocument/2006/math" xmlns:v="urn:schemas-microsoft-com:vml" xmlns:wp14="http://schemas.microsoft.com/office/word/2010/wordprocessingDrawing" xmlns:wp="http://schemas.openxmlformats.org/drawingml/2006/wordprocessingDrawing" xmlns:w10="urn:schemas-microsoft-com:office:word" xmlns:w="http://schemas.openxmlformats.org/wordprocessingml/2006/main" xmlns:w14="http://schemas.microsoft.com/office/word/2010/wordml" xmlns:w15="http://schemas.microsoft.com/office/word/2012/wordml" xmlns:w16cex="http://schemas.microsoft.com/office/word/2018/wordml/cex" xmlns:w16cid="http://schemas.microsoft.com/office/word/2016/wordml/cid" xmlns:w16="http://schemas.microsoft.com/office/word/2018/wordml" xmlns:w16du="http://schemas.microsoft.com/office/word/2023/wordml/word16du" xmlns:w16sdtdh="http://schemas.microsoft.com/office/word/2020/wordml/sdtdatahash" xmlns:w16se="http://schemas.microsoft.com/office/word/2015/wordml/symex" xmlns:wpg="http://schemas.microsoft.com/office/word/2010/wordprocessingGroup" xmlns:wpi="http://schemas.microsoft.com/office/word/2010/wordprocessingInk" xmlns:wne="http://schemas.microsoft.com/office/word/2006/wordml" xmlns:wps="http://schemas.microsoft.com/office/word/2010/wordprocessingShape" mc:Ignorable="w14 w15 w16se w16cid w16 w16cex w16sdtdh w16du wp14">
-  <w:p>
-    <w:pPr>
-      <w:pStyle w:val="Footer"/>
-    </w:pPr>
-  </w:p>
-</w:ftr>
-</file>
-
 <file path=word/footnotes.xml><?xml version="1.0" encoding="utf-8"?>
 <w:footnotes xmlns:wpc="http://schemas.microsoft.com/office/word/2010/wordprocessingCanvas" xmlns:cx="http://schemas.microsoft.com/office/drawing/2014/chartex" xmlns:cx1="http://schemas.microsoft.com/office/drawing/2015/9/8/chartex" xmlns:cx2="http://schemas.microsoft.com/office/drawing/2015/10/21/chartex" xmlns:cx3="http://schemas.microsoft.com/office/drawing/2016/5/9/chartex" xmlns:cx4="http://schemas.microsoft.com/office/drawing/2016/5/10/chartex" xmlns:cx5="http://schemas.microsoft.com/office/drawing/2016/5/11/chartex" xmlns:cx6="http://schemas.microsoft.com/office/drawing/2016/5/12/chartex" xmlns:cx7="http://schemas.microsoft.com/office/drawing/2016/5/13/chartex" xmlns:cx8="http://schemas.microsoft.com/office/drawing/2016/5/14/chartex" xmlns:mc="http://schemas.openxmlformats.org/markup-compatibility/2006" xmlns:aink="http://schemas.microsoft.com/office/drawing/2016/ink" xmlns:am3d="http://schemas.microsoft.com/office/drawing/2017/model3d" xmlns:o="urn:schemas-microsoft-com:office:office" xmlns:oel="http://schemas.microsoft.com/office/2019/extlst" xmlns:r="http://schemas.openxmlformats.org/officeDocument/2006/relationships" xmlns:m="http://schemas.openxmlformats.org/officeDocument/2006/math" xmlns:v="urn:schemas-microsoft-com:vml" xmlns:wp14="http://schemas.microsoft.com/office/word/2010/wordprocessingDrawing" xmlns:wp="http://schemas.openxmlformats.org/drawingml/2006/wordprocessingDrawing" xmlns:w10="urn:schemas-microsoft-com:office:word" xmlns:w="http://schemas.openxmlformats.org/wordprocessingml/2006/main" xmlns:w14="http://schemas.microsoft.com/office/word/2010/wordml" xmlns:w15="http://schemas.microsoft.com/office/word/2012/wordml" xmlns:w16cex="http://schemas.microsoft.com/office/word/2018/wordml/cex" xmlns:w16cid="http://schemas.microsoft.com/office/word/2016/wordml/cid" xmlns:w16="http://schemas.microsoft.com/office/word/2018/wordml" xmlns:w16du="http://schemas.microsoft.com/office/word/2023/wordml/word16du" xmlns:w16sdtdh="http://schemas.microsoft.com/office/word/2020/wordml/sdtdatahash" xmlns:w16se="http://schemas.microsoft.com/office/word/2015/wordml/symex" xmlns:wpg="http://schemas.microsoft.com/office/word/2010/wordprocessingGroup" xmlns:wpi="http://schemas.microsoft.com/office/word/2010/wordprocessingInk" xmlns:wne="http://schemas.microsoft.com/office/word/2006/wordml" xmlns:wps="http://schemas.microsoft.com/office/word/2010/wordprocessingShape" mc:Ignorable="w14 w15 w16se w16cid w16 w16cex w16sdtdh w16du wp14">
   <w:footnote w:type="separator" w:id="-1">
@@ -104,16 +707,6 @@
 </file>
 
 <file path=word/header1.xml><?xml version="1.0" encoding="utf-8"?>
-<w:hdr xmlns:wpc="http://schemas.microsoft.com/office/word/2010/wordprocessingCanvas" xmlns:cx="http://schemas.microsoft.com/office/drawing/2014/chartex" xmlns:cx1="http://schemas.microsoft.com/office/drawing/2015/9/8/chartex" xmlns:cx2="http://schemas.microsoft.com/office/drawing/2015/10/21/chartex" xmlns:cx3="http://schemas.microsoft.com/office/drawing/2016/5/9/chartex" xmlns:cx4="http://schemas.microsoft.com/office/drawing/2016/5/10/chartex" xmlns:cx5="http://schemas.microsoft.com/office/drawing/2016/5/11/chartex" xmlns:cx6="http://schemas.microsoft.com/office/drawing/2016/5/12/chartex" xmlns:cx7="http://schemas.microsoft.com/office/drawing/2016/5/13/chartex" xmlns:cx8="http://schemas.microsoft.com/office/drawing/2016/5/14/chartex" xmlns:mc="http://schemas.openxmlformats.org/markup-compatibility/2006" xmlns:aink="http://schemas.microsoft.com/office/drawing/2016/ink" xmlns:am3d="http://schemas.microsoft.com/office/drawing/2017/model3d" xmlns:o="urn:schemas-microsoft-com:office:office" xmlns:oel="http://schemas.microsoft.com/office/2019/extlst" xmlns:r="http://schemas.openxmlformats.org/officeDocument/2006/relationships" xmlns:m="http://schemas.openxmlformats.org/officeDocument/2006/math" xmlns:v="urn:schemas-microsoft-com:vml" xmlns:wp14="http://schemas.microsoft.com/office/word/2010/wordprocessingDrawing" xmlns:wp="http://schemas.openxmlformats.org/drawingml/2006/wordprocessingDrawing" xmlns:w10="urn:schemas-microsoft-com:office:word" xmlns:w="http://schemas.openxmlformats.org/wordprocessingml/2006/main" xmlns:w14="http://schemas.microsoft.com/office/word/2010/wordml" xmlns:w15="http://schemas.microsoft.com/office/word/2012/wordml" xmlns:w16cex="http://schemas.microsoft.com/office/word/2018/wordml/cex" xmlns:w16cid="http://schemas.microsoft.com/office/word/2016/wordml/cid" xmlns:w16="http://schemas.microsoft.com/office/word/2018/wordml" xmlns:w16du="http://schemas.microsoft.com/office/word/2023/wordml/word16du" xmlns:w16sdtdh="http://schemas.microsoft.com/office/word/2020/wordml/sdtdatahash" xmlns:w16se="http://schemas.microsoft.com/office/word/2015/wordml/symex" xmlns:wpg="http://schemas.microsoft.com/office/word/2010/wordprocessingGroup" xmlns:wpi="http://schemas.microsoft.com/office/word/2010/wordprocessingInk" xmlns:wne="http://schemas.microsoft.com/office/word/2006/wordml" xmlns:wps="http://schemas.microsoft.com/office/word/2010/wordprocessingShape" mc:Ignorable="w14 w15 w16se w16cid w16 w16cex w16sdtdh w16du wp14">
-  <w:p>
-    <w:pPr>
-      <w:pStyle w:val="Header"/>
-    </w:pPr>
-  </w:p>
-</w:hdr>
-</file>
-
-<file path=word/header2.xml><?xml version="1.0" encoding="utf-8"?>
 <w:hdr xmlns:wpc="http://schemas.microsoft.com/office/word/2010/wordprocessingCanvas" xmlns:cx="http://schemas.microsoft.com/office/drawing/2014/chartex" xmlns:cx1="http://schemas.microsoft.com/office/drawing/2015/9/8/chartex" xmlns:cx2="http://schemas.microsoft.com/office/drawing/2015/10/21/chartex" xmlns:cx3="http://schemas.microsoft.com/office/drawing/2016/5/9/chartex" xmlns:cx4="http://schemas.microsoft.com/office/drawing/2016/5/10/chartex" xmlns:cx5="http://schemas.microsoft.com/office/drawing/2016/5/11/chartex" xmlns:cx6="http://schemas.microsoft.com/office/drawing/2016/5/12/chartex" xmlns:cx7="http://schemas.microsoft.com/office/drawing/2016/5/13/chartex" xmlns:cx8="http://schemas.microsoft.com/office/drawing/2016/5/14/chartex" xmlns:mc="http://schemas.openxmlformats.org/markup-compatibility/2006" xmlns:aink="http://schemas.microsoft.com/office/drawing/2016/ink" xmlns:am3d="http://schemas.microsoft.com/office/drawing/2017/model3d" xmlns:o="urn:schemas-microsoft-com:office:office" xmlns:oel="http://schemas.microsoft.com/office/2019/extlst" xmlns:r="http://schemas.openxmlformats.org/officeDocument/2006/relationships" xmlns:m="http://schemas.openxmlformats.org/officeDocument/2006/math" xmlns:v="urn:schemas-microsoft-com:vml" xmlns:wp14="http://schemas.microsoft.com/office/word/2010/wordprocessingDrawing" xmlns:wp="http://schemas.openxmlformats.org/drawingml/2006/wordprocessingDrawing" xmlns:w10="urn:schemas-microsoft-com:office:word" xmlns:w="http://schemas.openxmlformats.org/wordprocessingml/2006/main" xmlns:w14="http://schemas.microsoft.com/office/word/2010/wordml" xmlns:w15="http://schemas.microsoft.com/office/word/2012/wordml" xmlns:w16cex="http://schemas.microsoft.com/office/word/2018/wordml/cex" xmlns:w16cid="http://schemas.microsoft.com/office/word/2016/wordml/cid" xmlns:w16="http://schemas.microsoft.com/office/word/2018/wordml" xmlns:w16du="http://schemas.microsoft.com/office/word/2023/wordml/word16du" xmlns:w16sdtdh="http://schemas.microsoft.com/office/word/2020/wordml/sdtdatahash" xmlns:w16se="http://schemas.microsoft.com/office/word/2015/wordml/symex" xmlns:wpg="http://schemas.microsoft.com/office/word/2010/wordprocessingGroup" xmlns:wpi="http://schemas.microsoft.com/office/word/2010/wordprocessingInk" xmlns:wne="http://schemas.microsoft.com/office/word/2006/wordml" xmlns:wps="http://schemas.microsoft.com/office/word/2010/wordprocessingShape" mc:Ignorable="w14 w15 w16se w16cid w16 w16cex w16sdtdh w16du wp14">
   <w:p>
     <w:pPr>
@@ -152,14 +745,161 @@
 </w:hdr>
 </file>
 
-<file path=word/header3.xml><?xml version="1.0" encoding="utf-8"?>
-<w:hdr xmlns:wpc="http://schemas.microsoft.com/office/word/2010/wordprocessingCanvas" xmlns:cx="http://schemas.microsoft.com/office/drawing/2014/chartex" xmlns:cx1="http://schemas.microsoft.com/office/drawing/2015/9/8/chartex" xmlns:cx2="http://schemas.microsoft.com/office/drawing/2015/10/21/chartex" xmlns:cx3="http://schemas.microsoft.com/office/drawing/2016/5/9/chartex" xmlns:cx4="http://schemas.microsoft.com/office/drawing/2016/5/10/chartex" xmlns:cx5="http://schemas.microsoft.com/office/drawing/2016/5/11/chartex" xmlns:cx6="http://schemas.microsoft.com/office/drawing/2016/5/12/chartex" xmlns:cx7="http://schemas.microsoft.com/office/drawing/2016/5/13/chartex" xmlns:cx8="http://schemas.microsoft.com/office/drawing/2016/5/14/chartex" xmlns:mc="http://schemas.openxmlformats.org/markup-compatibility/2006" xmlns:aink="http://schemas.microsoft.com/office/drawing/2016/ink" xmlns:am3d="http://schemas.microsoft.com/office/drawing/2017/model3d" xmlns:o="urn:schemas-microsoft-com:office:office" xmlns:oel="http://schemas.microsoft.com/office/2019/extlst" xmlns:r="http://schemas.openxmlformats.org/officeDocument/2006/relationships" xmlns:m="http://schemas.openxmlformats.org/officeDocument/2006/math" xmlns:v="urn:schemas-microsoft-com:vml" xmlns:wp14="http://schemas.microsoft.com/office/word/2010/wordprocessingDrawing" xmlns:wp="http://schemas.openxmlformats.org/drawingml/2006/wordprocessingDrawing" xmlns:w10="urn:schemas-microsoft-com:office:word" xmlns:w="http://schemas.openxmlformats.org/wordprocessingml/2006/main" xmlns:w14="http://schemas.microsoft.com/office/word/2010/wordml" xmlns:w15="http://schemas.microsoft.com/office/word/2012/wordml" xmlns:w16cex="http://schemas.microsoft.com/office/word/2018/wordml/cex" xmlns:w16cid="http://schemas.microsoft.com/office/word/2016/wordml/cid" xmlns:w16="http://schemas.microsoft.com/office/word/2018/wordml" xmlns:w16du="http://schemas.microsoft.com/office/word/2023/wordml/word16du" xmlns:w16sdtdh="http://schemas.microsoft.com/office/word/2020/wordml/sdtdatahash" xmlns:w16se="http://schemas.microsoft.com/office/word/2015/wordml/symex" xmlns:wpg="http://schemas.microsoft.com/office/word/2010/wordprocessingGroup" xmlns:wpi="http://schemas.microsoft.com/office/word/2010/wordprocessingInk" xmlns:wne="http://schemas.microsoft.com/office/word/2006/wordml" xmlns:wps="http://schemas.microsoft.com/office/word/2010/wordprocessingShape" mc:Ignorable="w14 w15 w16se w16cid w16 w16cex w16sdtdh w16du wp14">
-  <w:p>
-    <w:pPr>
-      <w:pStyle w:val="Header"/>
-    </w:pPr>
-  </w:p>
-</w:hdr>
+<file path=word/numbering.xml><?xml version="1.0" encoding="utf-8"?>
+<w:numbering xmlns:wpc="http://schemas.microsoft.com/office/word/2010/wordprocessingCanvas" xmlns:cx="http://schemas.microsoft.com/office/drawing/2014/chartex" xmlns:cx1="http://schemas.microsoft.com/office/drawing/2015/9/8/chartex" xmlns:cx2="http://schemas.microsoft.com/office/drawing/2015/10/21/chartex" xmlns:cx3="http://schemas.microsoft.com/office/drawing/2016/5/9/chartex" xmlns:cx4="http://schemas.microsoft.com/office/drawing/2016/5/10/chartex" xmlns:cx5="http://schemas.microsoft.com/office/drawing/2016/5/11/chartex" xmlns:cx6="http://schemas.microsoft.com/office/drawing/2016/5/12/chartex" xmlns:cx7="http://schemas.microsoft.com/office/drawing/2016/5/13/chartex" xmlns:cx8="http://schemas.microsoft.com/office/drawing/2016/5/14/chartex" xmlns:mc="http://schemas.openxmlformats.org/markup-compatibility/2006" xmlns:aink="http://schemas.microsoft.com/office/drawing/2016/ink" xmlns:am3d="http://schemas.microsoft.com/office/drawing/2017/model3d" xmlns:o="urn:schemas-microsoft-com:office:office" xmlns:oel="http://schemas.microsoft.com/office/2019/extlst" xmlns:r="http://schemas.openxmlformats.org/officeDocument/2006/relationships" xmlns:m="http://schemas.openxmlformats.org/officeDocument/2006/math" xmlns:v="urn:schemas-microsoft-com:vml" xmlns:wp14="http://schemas.microsoft.com/office/word/2010/wordprocessingDrawing" xmlns:wp="http://schemas.openxmlformats.org/drawingml/2006/wordprocessingDrawing" xmlns:w10="urn:schemas-microsoft-com:office:word" xmlns:w="http://schemas.openxmlformats.org/wordprocessingml/2006/main" xmlns:w14="http://schemas.microsoft.com/office/word/2010/wordml" xmlns:w15="http://schemas.microsoft.com/office/word/2012/wordml" xmlns:w16cex="http://schemas.microsoft.com/office/word/2018/wordml/cex" xmlns:w16cid="http://schemas.microsoft.com/office/word/2016/wordml/cid" xmlns:w16="http://schemas.microsoft.com/office/word/2018/wordml" xmlns:w16du="http://schemas.microsoft.com/office/word/2023/wordml/word16du" xmlns:w16sdtdh="http://schemas.microsoft.com/office/word/2020/wordml/sdtdatahash" xmlns:w16se="http://schemas.microsoft.com/office/word/2015/wordml/symex" xmlns:wpg="http://schemas.microsoft.com/office/word/2010/wordprocessingGroup" xmlns:wpi="http://schemas.microsoft.com/office/word/2010/wordprocessingInk" xmlns:wne="http://schemas.microsoft.com/office/word/2006/wordml" xmlns:wps="http://schemas.microsoft.com/office/word/2010/wordprocessingShape" mc:Ignorable="w14 w15 w16se w16cid w16 w16cex w16sdtdh w16du wp14">
+  <w:abstractNum w:abstractNumId="0" w15:restartNumberingAfterBreak="0">
+    <w:nsid w:val="26D60C39"/>
+    <w:multiLevelType w:val="multilevel"/>
+    <w:tmpl w:val="46CA1FD4"/>
+    <w:lvl w:ilvl="0">
+      <w:start w:val="1"/>
+      <w:numFmt w:val="bullet"/>
+      <w:lvlText w:val=""/>
+      <w:lvlJc w:val="left"/>
+      <w:pPr>
+        <w:tabs>
+          <w:tab w:val="num" w:pos="720"/>
+        </w:tabs>
+        <w:ind w:left="720" w:hanging="360"/>
+      </w:pPr>
+      <w:rPr>
+        <w:rFonts w:ascii="Symbol" w:hAnsi="Symbol" w:hint="default"/>
+        <w:sz w:val="20"/>
+      </w:rPr>
+    </w:lvl>
+    <w:lvl w:ilvl="1" w:tentative="1">
+      <w:start w:val="1"/>
+      <w:numFmt w:val="bullet"/>
+      <w:lvlText w:val="o"/>
+      <w:lvlJc w:val="left"/>
+      <w:pPr>
+        <w:tabs>
+          <w:tab w:val="num" w:pos="1440"/>
+        </w:tabs>
+        <w:ind w:left="1440" w:hanging="360"/>
+      </w:pPr>
+      <w:rPr>
+        <w:rFonts w:ascii="Courier New" w:hAnsi="Courier New" w:hint="default"/>
+        <w:sz w:val="20"/>
+      </w:rPr>
+    </w:lvl>
+    <w:lvl w:ilvl="2" w:tentative="1">
+      <w:start w:val="1"/>
+      <w:numFmt w:val="bullet"/>
+      <w:lvlText w:val=""/>
+      <w:lvlJc w:val="left"/>
+      <w:pPr>
+        <w:tabs>
+          <w:tab w:val="num" w:pos="2160"/>
+        </w:tabs>
+        <w:ind w:left="2160" w:hanging="360"/>
+      </w:pPr>
+      <w:rPr>
+        <w:rFonts w:ascii="Wingdings" w:hAnsi="Wingdings" w:hint="default"/>
+        <w:sz w:val="20"/>
+      </w:rPr>
+    </w:lvl>
+    <w:lvl w:ilvl="3" w:tentative="1">
+      <w:start w:val="1"/>
+      <w:numFmt w:val="bullet"/>
+      <w:lvlText w:val=""/>
+      <w:lvlJc w:val="left"/>
+      <w:pPr>
+        <w:tabs>
+          <w:tab w:val="num" w:pos="2880"/>
+        </w:tabs>
+        <w:ind w:left="2880" w:hanging="360"/>
+      </w:pPr>
+      <w:rPr>
+        <w:rFonts w:ascii="Wingdings" w:hAnsi="Wingdings" w:hint="default"/>
+        <w:sz w:val="20"/>
+      </w:rPr>
+    </w:lvl>
+    <w:lvl w:ilvl="4" w:tentative="1">
+      <w:start w:val="1"/>
+      <w:numFmt w:val="bullet"/>
+      <w:lvlText w:val=""/>
+      <w:lvlJc w:val="left"/>
+      <w:pPr>
+        <w:tabs>
+          <w:tab w:val="num" w:pos="3600"/>
+        </w:tabs>
+        <w:ind w:left="3600" w:hanging="360"/>
+      </w:pPr>
+      <w:rPr>
+        <w:rFonts w:ascii="Wingdings" w:hAnsi="Wingdings" w:hint="default"/>
+        <w:sz w:val="20"/>
+      </w:rPr>
+    </w:lvl>
+    <w:lvl w:ilvl="5" w:tentative="1">
+      <w:start w:val="1"/>
+      <w:numFmt w:val="bullet"/>
+      <w:lvlText w:val=""/>
+      <w:lvlJc w:val="left"/>
+      <w:pPr>
+        <w:tabs>
+          <w:tab w:val="num" w:pos="4320"/>
+        </w:tabs>
+        <w:ind w:left="4320" w:hanging="360"/>
+      </w:pPr>
+      <w:rPr>
+        <w:rFonts w:ascii="Wingdings" w:hAnsi="Wingdings" w:hint="default"/>
+        <w:sz w:val="20"/>
+      </w:rPr>
+    </w:lvl>
+    <w:lvl w:ilvl="6" w:tentative="1">
+      <w:start w:val="1"/>
+      <w:numFmt w:val="bullet"/>
+      <w:lvlText w:val=""/>
+      <w:lvlJc w:val="left"/>
+      <w:pPr>
+        <w:tabs>
+          <w:tab w:val="num" w:pos="5040"/>
+        </w:tabs>
+        <w:ind w:left="5040" w:hanging="360"/>
+      </w:pPr>
+      <w:rPr>
+        <w:rFonts w:ascii="Wingdings" w:hAnsi="Wingdings" w:hint="default"/>
+        <w:sz w:val="20"/>
+      </w:rPr>
+    </w:lvl>
+    <w:lvl w:ilvl="7" w:tentative="1">
+      <w:start w:val="1"/>
+      <w:numFmt w:val="bullet"/>
+      <w:lvlText w:val=""/>
+      <w:lvlJc w:val="left"/>
+      <w:pPr>
+        <w:tabs>
+          <w:tab w:val="num" w:pos="5760"/>
+        </w:tabs>
+        <w:ind w:left="5760" w:hanging="360"/>
+      </w:pPr>
+      <w:rPr>
+        <w:rFonts w:ascii="Wingdings" w:hAnsi="Wingdings" w:hint="default"/>
+        <w:sz w:val="20"/>
+      </w:rPr>
+    </w:lvl>
+    <w:lvl w:ilvl="8" w:tentative="1">
+      <w:start w:val="1"/>
+      <w:numFmt w:val="bullet"/>
+      <w:lvlText w:val=""/>
+      <w:lvlJc w:val="left"/>
+      <w:pPr>
+        <w:tabs>
+          <w:tab w:val="num" w:pos="6480"/>
+        </w:tabs>
+        <w:ind w:left="6480" w:hanging="360"/>
+      </w:pPr>
+      <w:rPr>
+        <w:rFonts w:ascii="Wingdings" w:hAnsi="Wingdings" w:hint="default"/>
+        <w:sz w:val="20"/>
+      </w:rPr>
+    </w:lvl>
+  </w:abstractNum>
+  <w:num w:numId="1" w16cid:durableId="823350589">
+    <w:abstractNumId w:val="0"/>
+  </w:num>
+</w:numbering>
 </file>
 
 <file path=word/styles.xml><?xml version="1.0" encoding="utf-8"?>
@@ -765,7 +1505,6 @@
   <w:style w:type="character" w:default="1" w:styleId="DefaultParagraphFont">
     <w:name w:val="Default Paragraph Font"/>
     <w:uiPriority w:val="1"/>
-    <w:semiHidden/>
     <w:unhideWhenUsed/>
   </w:style>
   <w:style w:type="table" w:default="1" w:styleId="TableNormal">
@@ -1122,6 +1861,40 @@
     <w:link w:val="Footer"/>
     <w:uiPriority w:val="99"/>
     <w:rsid w:val="009C73A0"/>
+  </w:style>
+  <w:style w:type="character" w:styleId="Hyperlink">
+    <w:name w:val="Hyperlink"/>
+    <w:basedOn w:val="DefaultParagraphFont"/>
+    <w:uiPriority w:val="99"/>
+    <w:unhideWhenUsed/>
+    <w:rsid w:val="005C4D94"/>
+    <w:rPr>
+      <w:color w:val="467886" w:themeColor="hyperlink"/>
+      <w:u w:val="single"/>
+    </w:rPr>
+  </w:style>
+  <w:style w:type="character" w:styleId="UnresolvedMention">
+    <w:name w:val="Unresolved Mention"/>
+    <w:basedOn w:val="DefaultParagraphFont"/>
+    <w:uiPriority w:val="99"/>
+    <w:semiHidden/>
+    <w:unhideWhenUsed/>
+    <w:rsid w:val="005C4D94"/>
+    <w:rPr>
+      <w:color w:val="605E5C"/>
+      <w:shd w:val="clear" w:color="auto" w:fill="E1DFDD"/>
+    </w:rPr>
+  </w:style>
+  <w:style w:type="paragraph" w:styleId="NormalWeb">
+    <w:name w:val="Normal (Web)"/>
+    <w:basedOn w:val="Normal"/>
+    <w:uiPriority w:val="99"/>
+    <w:semiHidden/>
+    <w:unhideWhenUsed/>
+    <w:rsid w:val="00804EA7"/>
+    <w:rPr>
+      <w:rFonts w:ascii="Times New Roman" w:hAnsi="Times New Roman" w:cs="Times New Roman"/>
+    </w:rPr>
   </w:style>
 </w:styles>
 </file>

</xml_diff>